<commit_message>
Fixed wrong API Logout method.
</commit_message>
<xml_diff>
--- a/Flutter - Entrance Test - Test 2.docx
+++ b/Flutter - Entrance Test - Test 2.docx
@@ -42,7 +42,6 @@
           <w:szCs w:val="24"/>
         </w:rPr>
       </w:pPr>
-      <w:proofErr w:type="spellStart"/>
       <w:r>
         <w:rPr>
           <w:b/>
@@ -51,18 +50,7 @@
           <w:sz w:val="24"/>
           <w:szCs w:val="24"/>
         </w:rPr>
-        <w:t>Nexlesoft</w:t>
-      </w:r>
-      <w:proofErr w:type="spellEnd"/>
-      <w:r>
-        <w:rPr>
-          <w:b/>
-          <w:i/>
-          <w:color w:val="595959" w:themeColor="text1" w:themeTint="A6"/>
-          <w:sz w:val="24"/>
-          <w:szCs w:val="24"/>
-        </w:rPr>
-        <w:t xml:space="preserve"> Cooperation, May 2022</w:t>
+        <w:t>Nexlesoft Cooperation, May 2022</w:t>
       </w:r>
     </w:p>
     <w:p>
@@ -431,15 +419,7 @@
         </w:numPr>
       </w:pPr>
       <w:r>
-        <w:t xml:space="preserve">Use </w:t>
-      </w:r>
-      <w:proofErr w:type="spellStart"/>
-      <w:r>
-        <w:t>getx</w:t>
-      </w:r>
-      <w:proofErr w:type="spellEnd"/>
-      <w:r>
-        <w:t xml:space="preserve"> to manage route, state, navigation, and dependency injection</w:t>
+        <w:t>Use getx to manage route, state, navigation, and dependency injection</w:t>
       </w:r>
     </w:p>
     <w:p>
@@ -463,7 +443,6 @@
         </w:numPr>
       </w:pPr>
       <w:r>
-        <w:lastRenderedPageBreak/>
         <w:t xml:space="preserve">Follow the design from Figma </w:t>
       </w:r>
       <w:r>
@@ -626,15 +605,7 @@
         <w:t>GitHub,</w:t>
       </w:r>
       <w:r>
-        <w:t xml:space="preserve"> and you send back to </w:t>
-      </w:r>
-      <w:proofErr w:type="spellStart"/>
-      <w:r>
-        <w:t>Nexle</w:t>
-      </w:r>
-      <w:proofErr w:type="spellEnd"/>
-      <w:r>
-        <w:t xml:space="preserve"> the repo link to review.</w:t>
+        <w:t xml:space="preserve"> and you send back to Nexle the repo link to review.</w:t>
       </w:r>
     </w:p>
     <w:p>
@@ -661,13 +632,8 @@
         <w:t>two</w:t>
       </w:r>
       <w:r>
-        <w:t xml:space="preserve"> screens you did to </w:t>
-      </w:r>
-      <w:proofErr w:type="spellStart"/>
-      <w:r>
-        <w:t>Github</w:t>
-      </w:r>
-      <w:proofErr w:type="spellEnd"/>
+        <w:t xml:space="preserve"> screens you did to Github</w:t>
+      </w:r>
       <w:r>
         <w:t>.</w:t>
       </w:r>
@@ -981,7 +947,6 @@
         </w:numPr>
       </w:pPr>
       <w:r>
-        <w:lastRenderedPageBreak/>
         <w:t>Email rule:</w:t>
       </w:r>
     </w:p>
@@ -1563,13 +1528,8 @@
           <w:numId w:val="4"/>
         </w:numPr>
       </w:pPr>
-      <w:proofErr w:type="spellStart"/>
-      <w:r>
-        <w:t>firstName</w:t>
-      </w:r>
-      <w:proofErr w:type="spellEnd"/>
-      <w:r>
-        <w:t xml:space="preserve"> (string)</w:t>
+      <w:r>
+        <w:t>firstName (string)</w:t>
       </w:r>
     </w:p>
     <w:p>
@@ -1580,13 +1540,8 @@
           <w:numId w:val="4"/>
         </w:numPr>
       </w:pPr>
-      <w:proofErr w:type="spellStart"/>
-      <w:r>
-        <w:t>lastName</w:t>
-      </w:r>
-      <w:proofErr w:type="spellEnd"/>
-      <w:r>
-        <w:t xml:space="preserve"> (string)</w:t>
+      <w:r>
+        <w:t>lastName (string)</w:t>
       </w:r>
     </w:p>
     <w:p>
@@ -1597,14 +1552,8 @@
           <w:numId w:val="4"/>
         </w:numPr>
       </w:pPr>
-      <w:proofErr w:type="spellStart"/>
-      <w:r>
-        <w:lastRenderedPageBreak/>
-        <w:t>displayName</w:t>
-      </w:r>
-      <w:proofErr w:type="spellEnd"/>
-      <w:r>
-        <w:t xml:space="preserve"> (string)</w:t>
+      <w:r>
+        <w:t>displayName (string)</w:t>
       </w:r>
     </w:p>
     <w:p>
@@ -1627,13 +1576,8 @@
           <w:numId w:val="4"/>
         </w:numPr>
       </w:pPr>
-      <w:proofErr w:type="spellStart"/>
-      <w:r>
-        <w:t>refreshToken</w:t>
-      </w:r>
-      <w:proofErr w:type="spellEnd"/>
-      <w:r>
-        <w:t xml:space="preserve"> (string)</w:t>
+      <w:r>
+        <w:t>refreshToken (string)</w:t>
       </w:r>
     </w:p>
     <w:p>
@@ -2571,11 +2515,9 @@
           <w:numId w:val="4"/>
         </w:numPr>
       </w:pPr>
-      <w:proofErr w:type="spellStart"/>
       <w:r>
         <w:t>firstName</w:t>
       </w:r>
-      <w:proofErr w:type="spellEnd"/>
       <w:r>
         <w:t xml:space="preserve"> (string)</w:t>
       </w:r>
@@ -2588,13 +2530,8 @@
           <w:numId w:val="4"/>
         </w:numPr>
       </w:pPr>
-      <w:proofErr w:type="spellStart"/>
-      <w:r>
-        <w:t>lastName</w:t>
-      </w:r>
-      <w:proofErr w:type="spellEnd"/>
-      <w:r>
-        <w:t xml:space="preserve"> </w:t>
+      <w:r>
+        <w:t xml:space="preserve">lastName </w:t>
       </w:r>
       <w:r>
         <w:t>(string)</w:t>
@@ -2949,13 +2886,8 @@
           <w:numId w:val="4"/>
         </w:numPr>
       </w:pPr>
-      <w:proofErr w:type="spellStart"/>
-      <w:r>
-        <w:t>firstName</w:t>
-      </w:r>
-      <w:proofErr w:type="spellEnd"/>
-      <w:r>
-        <w:t xml:space="preserve"> (string)</w:t>
+      <w:r>
+        <w:t>firstName (string)</w:t>
       </w:r>
     </w:p>
     <w:p>
@@ -2966,13 +2898,8 @@
           <w:numId w:val="4"/>
         </w:numPr>
       </w:pPr>
-      <w:proofErr w:type="spellStart"/>
-      <w:r>
-        <w:t>lastName</w:t>
-      </w:r>
-      <w:proofErr w:type="spellEnd"/>
-      <w:r>
-        <w:t xml:space="preserve"> (string)</w:t>
+      <w:r>
+        <w:t>lastName (string)</w:t>
       </w:r>
     </w:p>
     <w:p>
@@ -2983,13 +2910,8 @@
           <w:numId w:val="4"/>
         </w:numPr>
       </w:pPr>
-      <w:proofErr w:type="spellStart"/>
-      <w:r>
-        <w:t>displayName</w:t>
-      </w:r>
-      <w:proofErr w:type="spellEnd"/>
-      <w:r>
-        <w:t xml:space="preserve"> (string)</w:t>
+      <w:r>
+        <w:t>displayName (string)</w:t>
       </w:r>
     </w:p>
     <w:p>
@@ -3012,13 +2934,8 @@
           <w:numId w:val="4"/>
         </w:numPr>
       </w:pPr>
-      <w:proofErr w:type="spellStart"/>
-      <w:r>
-        <w:t>refreshToken</w:t>
-      </w:r>
-      <w:proofErr w:type="spellEnd"/>
-      <w:r>
-        <w:t xml:space="preserve"> (string)</w:t>
+      <w:r>
+        <w:t>refreshToken (string)</w:t>
       </w:r>
     </w:p>
     <w:p>
@@ -3467,7 +3384,6 @@
           <w:sz w:val="18"/>
           <w:szCs w:val="18"/>
         </w:rPr>
-        <w:lastRenderedPageBreak/>
         <w:t xml:space="preserve">  </w:t>
       </w:r>
       <w:r>
@@ -3964,7 +3880,10 @@
         </w:numPr>
       </w:pPr>
       <w:r>
-        <w:t>Method: GET</w:t>
+        <w:t xml:space="preserve">Method: </w:t>
+      </w:r>
+      <w:r>
+        <w:t>POST</w:t>
       </w:r>
     </w:p>
     <w:p>

</xml_diff>